<commit_message>
CSS manip with javascript
</commit_message>
<xml_diff>
--- a/Journals/Fluency Review Topics 1-2-3 - JRomero.docx
+++ b/Journals/Fluency Review Topics 1-2-3 - JRomero.docx
@@ -52,7 +52,15 @@
         <w:t xml:space="preserve"> </w:t>
       </w:r>
       <w:r>
-        <w:t>January 21, 2018</w:t>
+        <w:t>January 2</w:t>
+      </w:r>
+      <w:r>
+        <w:t>8</w:t>
+      </w:r>
+      <w:bookmarkStart w:id="0" w:name="_GoBack"/>
+      <w:bookmarkEnd w:id="0"/>
+      <w:r>
+        <w:t>, 2018</w:t>
       </w:r>
     </w:p>
     <w:p>
@@ -72,8 +80,6 @@
       <w:r>
         <w:t>3</w:t>
       </w:r>
-      <w:bookmarkStart w:id="0" w:name="_GoBack"/>
-      <w:bookmarkEnd w:id="0"/>
     </w:p>
     <w:p/>
     <w:p/>
@@ -896,19 +902,7 @@
                 <w:rPr>
                   <w:rStyle w:val="Hyperlink"/>
                 </w:rPr>
-                <w:t>https://github.com</w:t>
-              </w:r>
-              <w:r>
-                <w:rPr>
-                  <w:rStyle w:val="Hyperlink"/>
-                </w:rPr>
-                <w:t>/</w:t>
-              </w:r>
-              <w:r>
-                <w:rPr>
-                  <w:rStyle w:val="Hyperlink"/>
-                </w:rPr>
-                <w:t>romero-julian/CIT-261-Portfolio/...</w:t>
+                <w:t>https://github.com/romero-julian/CIT-261-Portfolio/...</w:t>
               </w:r>
             </w:hyperlink>
           </w:p>
@@ -996,23 +990,13 @@
         <w:t>stringify</w:t>
       </w:r>
       <w:proofErr w:type="spellEnd"/>
-      <w:proofErr w:type="gramStart"/>
       <w:r>
         <w:rPr>
           <w:rFonts w:ascii="Calibri" w:hAnsi="Calibri" w:cs="Calibri"/>
           <w:color w:val="191919"/>
           <w:szCs w:val="32"/>
         </w:rPr>
-        <w:t xml:space="preserve">. </w:t>
-      </w:r>
-      <w:proofErr w:type="gramEnd"/>
-      <w:r>
-        <w:rPr>
-          <w:rFonts w:ascii="Calibri" w:hAnsi="Calibri" w:cs="Calibri"/>
-          <w:color w:val="191919"/>
-          <w:szCs w:val="32"/>
-        </w:rPr>
-        <w:t>I discovered the purpose for these is so that data can be transmitter and received from web servers</w:t>
+        <w:t>. I discovered the purpose for these is so that data can be transmitter and received from web servers</w:t>
       </w:r>
       <w:r>
         <w:rPr>
@@ -1140,13 +1124,7 @@
         <w:t xml:space="preserve"> </w:t>
       </w:r>
       <w:r>
-        <w:t>29</w:t>
-      </w:r>
-      <w:r>
-        <w:t xml:space="preserve">:00 to </w:t>
-      </w:r>
-      <w:r>
-        <w:t>34:00</w:t>
+        <w:t>29:00 to 34:00</w:t>
       </w:r>
     </w:p>
     <w:p>

</xml_diff>